<commit_message>
Reviewed UI SPEC and Prototype and fixed QA matters
</commit_message>
<xml_diff>
--- a/dev/20220315/SE_QA_04_DRAFT_0.6.docx
+++ b/dev/20220315/SE_QA_04_DRAFT_0.6.docx
@@ -110,15 +110,7 @@
               <w:sdtEndPr/>
               <w:sdtContent>
                 <w:r>
-                  <w:t xml:space="preserve">Oliver </w:t>
-                </w:r>
-                <w:proofErr w:type="spellStart"/>
-                <w:r>
-                  <w:t>Hoad</w:t>
-                </w:r>
-                <w:proofErr w:type="spellEnd"/>
-                <w:r>
-                  <w:t xml:space="preserve"> </w:t>
+                  <w:t xml:space="preserve">Oliver Hoad </w:t>
                 </w:r>
                 <w:r>
                   <w:t>[</w:t>
@@ -205,13 +197,19 @@
           </w:tcPr>
           <w:p>
             <w:r>
-              <w:t>2</w:t>
-            </w:r>
-            <w:r>
-              <w:t>5th</w:t>
-            </w:r>
-            <w:r>
-              <w:t xml:space="preserve"> February 2022</w:t>
+              <w:t>14</w:t>
+            </w:r>
+            <w:r>
+              <w:t>th</w:t>
+            </w:r>
+            <w:r>
+              <w:t xml:space="preserve"> </w:t>
+            </w:r>
+            <w:r>
+              <w:t>March</w:t>
+            </w:r>
+            <w:r>
+              <w:t xml:space="preserve"> 2022</w:t>
             </w:r>
           </w:p>
         </w:tc>
@@ -245,10 +243,7 @@
               <w:sdtEndPr/>
               <w:sdtContent>
                 <w:r>
-                  <w:t>0.</w:t>
-                </w:r>
-                <w:r>
-                  <w:t>6</w:t>
+                  <w:t>1.1</w:t>
                 </w:r>
               </w:sdtContent>
             </w:sdt>
@@ -542,7 +537,7 @@
           <w:r>
             <w:fldChar w:fldCharType="separate"/>
           </w:r>
-          <w:hyperlink w:anchor="_Toc98182531" w:history="1">
+          <w:hyperlink w:anchor="_Toc98189544" w:history="1">
             <w:r>
               <w:rPr>
                 <w:rStyle w:val="Hyperlink"/>
@@ -587,7 +582,7 @@
                 <w:noProof/>
                 <w:webHidden/>
               </w:rPr>
-              <w:instrText xml:space="preserve"> PAGEREF _Toc98182531 \h </w:instrText>
+              <w:instrText xml:space="preserve"> PAGEREF _Toc98189544 \h </w:instrText>
             </w:r>
             <w:r>
               <w:rPr>
@@ -632,7 +627,7 @@
               <w:lang w:eastAsia="en-GB"/>
             </w:rPr>
           </w:pPr>
-          <w:hyperlink w:anchor="_Toc98182532" w:history="1">
+          <w:hyperlink w:anchor="_Toc98189545" w:history="1">
             <w:r>
               <w:rPr>
                 <w:rStyle w:val="Hyperlink"/>
@@ -676,7 +671,7 @@
                 <w:noProof/>
                 <w:webHidden/>
               </w:rPr>
-              <w:instrText xml:space="preserve"> PAGEREF _Toc98182532 \h </w:instrText>
+              <w:instrText xml:space="preserve"> PAGEREF _Toc98189545 \h </w:instrText>
             </w:r>
             <w:r>
               <w:rPr>
@@ -721,7 +716,7 @@
               <w:lang w:eastAsia="en-GB"/>
             </w:rPr>
           </w:pPr>
-          <w:hyperlink w:anchor="_Toc98182533" w:history="1">
+          <w:hyperlink w:anchor="_Toc98189546" w:history="1">
             <w:r>
               <w:rPr>
                 <w:rStyle w:val="Hyperlink"/>
@@ -765,7 +760,7 @@
                 <w:noProof/>
                 <w:webHidden/>
               </w:rPr>
-              <w:instrText xml:space="preserve"> PAGEREF _Toc98182533 \h </w:instrText>
+              <w:instrText xml:space="preserve"> PAGEREF _Toc98189546 \h </w:instrText>
             </w:r>
             <w:r>
               <w:rPr>
@@ -810,7 +805,7 @@
               <w:lang w:eastAsia="en-GB"/>
             </w:rPr>
           </w:pPr>
-          <w:hyperlink w:anchor="_Toc98182534" w:history="1">
+          <w:hyperlink w:anchor="_Toc98189547" w:history="1">
             <w:r>
               <w:rPr>
                 <w:rStyle w:val="Hyperlink"/>
@@ -854,7 +849,7 @@
                 <w:noProof/>
                 <w:webHidden/>
               </w:rPr>
-              <w:instrText xml:space="preserve"> PAGEREF _Toc98182534 \h </w:instrText>
+              <w:instrText xml:space="preserve"> PAGEREF _Toc98189547 \h </w:instrText>
             </w:r>
             <w:r>
               <w:rPr>
@@ -900,7 +895,7 @@
               <w:lang w:eastAsia="en-GB"/>
             </w:rPr>
           </w:pPr>
-          <w:hyperlink w:anchor="_Toc98182535" w:history="1">
+          <w:hyperlink w:anchor="_Toc98189548" w:history="1">
             <w:r>
               <w:rPr>
                 <w:rStyle w:val="Hyperlink"/>
@@ -945,7 +940,7 @@
                 <w:noProof/>
                 <w:webHidden/>
               </w:rPr>
-              <w:instrText xml:space="preserve"> PAGEREF _Toc98182535 \h </w:instrText>
+              <w:instrText xml:space="preserve"> PAGEREF _Toc98189548 \h </w:instrText>
             </w:r>
             <w:r>
               <w:rPr>
@@ -990,7 +985,7 @@
               <w:lang w:eastAsia="en-GB"/>
             </w:rPr>
           </w:pPr>
-          <w:hyperlink w:anchor="_Toc98182536" w:history="1">
+          <w:hyperlink w:anchor="_Toc98189549" w:history="1">
             <w:r>
               <w:rPr>
                 <w:rStyle w:val="Hyperlink"/>
@@ -1034,7 +1029,7 @@
                 <w:noProof/>
                 <w:webHidden/>
               </w:rPr>
-              <w:instrText xml:space="preserve"> PAGEREF _Toc98182536 \h </w:instrText>
+              <w:instrText xml:space="preserve"> PAGEREF _Toc98189549 \h </w:instrText>
             </w:r>
             <w:r>
               <w:rPr>
@@ -1079,7 +1074,7 @@
               <w:lang w:eastAsia="en-GB"/>
             </w:rPr>
           </w:pPr>
-          <w:hyperlink w:anchor="_Toc98182537" w:history="1">
+          <w:hyperlink w:anchor="_Toc98189550" w:history="1">
             <w:r>
               <w:rPr>
                 <w:rStyle w:val="Hyperlink"/>
@@ -1123,7 +1118,7 @@
                 <w:noProof/>
                 <w:webHidden/>
               </w:rPr>
-              <w:instrText xml:space="preserve"> PAGEREF _Toc98182537 \h </w:instrText>
+              <w:instrText xml:space="preserve"> PAGEREF _Toc98189550 \h </w:instrText>
             </w:r>
             <w:r>
               <w:rPr>
@@ -1168,7 +1163,7 @@
               <w:lang w:eastAsia="en-GB"/>
             </w:rPr>
           </w:pPr>
-          <w:hyperlink w:anchor="_Toc98182538" w:history="1">
+          <w:hyperlink w:anchor="_Toc98189551" w:history="1">
             <w:r>
               <w:rPr>
                 <w:rStyle w:val="Hyperlink"/>
@@ -1212,7 +1207,7 @@
                 <w:noProof/>
                 <w:webHidden/>
               </w:rPr>
-              <w:instrText xml:space="preserve"> PAGEREF _Toc98182538 \h </w:instrText>
+              <w:instrText xml:space="preserve"> PAGEREF _Toc98189551 \h </w:instrText>
             </w:r>
             <w:r>
               <w:rPr>
@@ -1258,7 +1253,7 @@
               <w:lang w:eastAsia="en-GB"/>
             </w:rPr>
           </w:pPr>
-          <w:hyperlink w:anchor="_Toc98182539" w:history="1">
+          <w:hyperlink w:anchor="_Toc98189552" w:history="1">
             <w:r>
               <w:rPr>
                 <w:rStyle w:val="Hyperlink"/>
@@ -1303,7 +1298,7 @@
                 <w:noProof/>
                 <w:webHidden/>
               </w:rPr>
-              <w:instrText xml:space="preserve"> PAGEREF _Toc98182539 \h </w:instrText>
+              <w:instrText xml:space="preserve"> PAGEREF _Toc98189552 \h </w:instrText>
             </w:r>
             <w:r>
               <w:rPr>
@@ -1348,7 +1343,7 @@
               <w:lang w:eastAsia="en-GB"/>
             </w:rPr>
           </w:pPr>
-          <w:hyperlink w:anchor="_Toc98182540" w:history="1">
+          <w:hyperlink w:anchor="_Toc98189553" w:history="1">
             <w:r>
               <w:rPr>
                 <w:rStyle w:val="Hyperlink"/>
@@ -1392,7 +1387,7 @@
                 <w:noProof/>
                 <w:webHidden/>
               </w:rPr>
-              <w:instrText xml:space="preserve"> PAGEREF _Toc98182540 \h </w:instrText>
+              <w:instrText xml:space="preserve"> PAGEREF _Toc98189553 \h </w:instrText>
             </w:r>
             <w:r>
               <w:rPr>
@@ -1437,7 +1432,7 @@
               <w:lang w:eastAsia="en-GB"/>
             </w:rPr>
           </w:pPr>
-          <w:hyperlink w:anchor="_Toc98182541" w:history="1">
+          <w:hyperlink w:anchor="_Toc98189554" w:history="1">
             <w:r>
               <w:rPr>
                 <w:rStyle w:val="Hyperlink"/>
@@ -1481,7 +1476,7 @@
                 <w:noProof/>
                 <w:webHidden/>
               </w:rPr>
-              <w:instrText xml:space="preserve"> PAGEREF _Toc98182541 \h </w:instrText>
+              <w:instrText xml:space="preserve"> PAGEREF _Toc98189554 \h </w:instrText>
             </w:r>
             <w:r>
               <w:rPr>
@@ -1527,7 +1522,7 @@
               <w:lang w:eastAsia="en-GB"/>
             </w:rPr>
           </w:pPr>
-          <w:hyperlink w:anchor="_Toc98182542" w:history="1">
+          <w:hyperlink w:anchor="_Toc98189555" w:history="1">
             <w:r>
               <w:rPr>
                 <w:rStyle w:val="Hyperlink"/>
@@ -1572,7 +1567,7 @@
                 <w:noProof/>
                 <w:webHidden/>
               </w:rPr>
-              <w:instrText xml:space="preserve"> PAGEREF _Toc98182542 \h </w:instrText>
+              <w:instrText xml:space="preserve"> PAGEREF _Toc98189555 \h </w:instrText>
             </w:r>
             <w:r>
               <w:rPr>
@@ -1617,7 +1612,7 @@
               <w:lang w:eastAsia="en-GB"/>
             </w:rPr>
           </w:pPr>
-          <w:hyperlink w:anchor="_Toc98182543" w:history="1">
+          <w:hyperlink w:anchor="_Toc98189556" w:history="1">
             <w:r>
               <w:rPr>
                 <w:rStyle w:val="Hyperlink"/>
@@ -1640,7 +1635,7 @@
                 <w:rStyle w:val="Hyperlink"/>
                 <w:noProof/>
               </w:rPr>
-              <w:t>Error conditions overview</w:t>
+              <w:t>Error conditions table</w:t>
             </w:r>
             <w:r>
               <w:rPr>
@@ -1661,96 +1656,7 @@
                 <w:noProof/>
                 <w:webHidden/>
               </w:rPr>
-              <w:instrText xml:space="preserve"> PAGEREF _Toc98182543 \h </w:instrText>
-            </w:r>
-            <w:r>
-              <w:rPr>
-                <w:noProof/>
-                <w:webHidden/>
-              </w:rPr>
-            </w:r>
-            <w:r>
-              <w:rPr>
-                <w:noProof/>
-                <w:webHidden/>
-              </w:rPr>
-              <w:fldChar w:fldCharType="separate"/>
-            </w:r>
-            <w:r>
-              <w:rPr>
-                <w:noProof/>
-                <w:webHidden/>
-              </w:rPr>
-              <w:t>7</w:t>
-            </w:r>
-            <w:r>
-              <w:rPr>
-                <w:noProof/>
-                <w:webHidden/>
-              </w:rPr>
-              <w:fldChar w:fldCharType="end"/>
-            </w:r>
-          </w:hyperlink>
-        </w:p>
-        <w:p>
-          <w:pPr>
-            <w:pStyle w:val="TOC2"/>
-            <w:tabs>
-              <w:tab w:val="left" w:pos="880"/>
-            </w:tabs>
-            <w:rPr>
-              <w:rFonts w:asciiTheme="minorHAnsi" w:eastAsiaTheme="minorEastAsia" w:hAnsiTheme="minorHAnsi" w:cstheme="minorBidi"/>
-              <w:noProof/>
-              <w:sz w:val="22"/>
-              <w:szCs w:val="22"/>
-              <w:lang w:eastAsia="en-GB"/>
-            </w:rPr>
-          </w:pPr>
-          <w:hyperlink w:anchor="_Toc98182544" w:history="1">
-            <w:r>
-              <w:rPr>
-                <w:rStyle w:val="Hyperlink"/>
-                <w:noProof/>
-              </w:rPr>
-              <w:t>4.2</w:t>
-            </w:r>
-            <w:r>
-              <w:rPr>
-                <w:rFonts w:asciiTheme="minorHAnsi" w:eastAsiaTheme="minorEastAsia" w:hAnsiTheme="minorHAnsi" w:cstheme="minorBidi"/>
-                <w:noProof/>
-                <w:sz w:val="22"/>
-                <w:szCs w:val="22"/>
-                <w:lang w:eastAsia="en-GB"/>
-              </w:rPr>
-              <w:tab/>
-            </w:r>
-            <w:r>
-              <w:rPr>
-                <w:rStyle w:val="Hyperlink"/>
-                <w:noProof/>
-              </w:rPr>
-              <w:t>Error conditions table</w:t>
-            </w:r>
-            <w:r>
-              <w:rPr>
-                <w:noProof/>
-                <w:webHidden/>
-              </w:rPr>
-              <w:tab/>
-            </w:r>
-            <w:r>
-              <w:rPr>
-                <w:noProof/>
-                <w:webHidden/>
-              </w:rPr>
-              <w:fldChar w:fldCharType="begin"/>
-            </w:r>
-            <w:r>
-              <w:rPr>
-                <w:noProof/>
-                <w:webHidden/>
-              </w:rPr>
-              <w:instrText xml:space="preserve"> PAGEREF _Toc98182544 \h </w:instrText>
+              <w:instrText xml:space="preserve"> PAGEREF _Toc98189556 \h </w:instrText>
             </w:r>
             <w:r>
               <w:rPr>
@@ -1793,7 +1699,7 @@
               <w:lang w:eastAsia="en-GB"/>
             </w:rPr>
           </w:pPr>
-          <w:hyperlink w:anchor="_Toc98182545" w:history="1">
+          <w:hyperlink w:anchor="_Toc98189557" w:history="1">
             <w:r>
               <w:rPr>
                 <w:rStyle w:val="Hyperlink"/>
@@ -1820,7 +1726,7 @@
                 <w:noProof/>
                 <w:webHidden/>
               </w:rPr>
-              <w:instrText xml:space="preserve"> PAGEREF _Toc98182545 \h </w:instrText>
+              <w:instrText xml:space="preserve"> PAGEREF _Toc98189557 \h </w:instrText>
             </w:r>
             <w:r>
               <w:rPr>
@@ -1863,7 +1769,7 @@
               <w:lang w:eastAsia="en-GB"/>
             </w:rPr>
           </w:pPr>
-          <w:hyperlink w:anchor="_Toc98182546" w:history="1">
+          <w:hyperlink w:anchor="_Toc98189558" w:history="1">
             <w:r>
               <w:rPr>
                 <w:rStyle w:val="Hyperlink"/>
@@ -1890,7 +1796,7 @@
                 <w:noProof/>
                 <w:webHidden/>
               </w:rPr>
-              <w:instrText xml:space="preserve"> PAGEREF _Toc98182546 \h </w:instrText>
+              <w:instrText xml:space="preserve"> PAGEREF _Toc98189558 \h </w:instrText>
             </w:r>
             <w:r>
               <w:rPr>
@@ -1950,7 +1856,7 @@
         <w:pStyle w:val="Heading1"/>
       </w:pPr>
       <w:bookmarkStart w:id="0" w:name="_Toc1566534"/>
-      <w:bookmarkStart w:id="1" w:name="_Toc98182531"/>
+      <w:bookmarkStart w:id="1" w:name="_Toc98189544"/>
       <w:r>
         <w:lastRenderedPageBreak/>
         <w:t>Introduction</w:t>
@@ -1963,7 +1869,7 @@
         <w:pStyle w:val="Heading2"/>
       </w:pPr>
       <w:bookmarkStart w:id="2" w:name="_Toc1566535"/>
-      <w:bookmarkStart w:id="3" w:name="_Toc98182532"/>
+      <w:bookmarkStart w:id="3" w:name="_Toc98189545"/>
       <w:r>
         <w:t>Purpose</w:t>
       </w:r>
@@ -1989,7 +1895,7 @@
         <w:pStyle w:val="Heading2"/>
       </w:pPr>
       <w:bookmarkStart w:id="4" w:name="_Toc1566536"/>
-      <w:bookmarkStart w:id="5" w:name="_Toc98182533"/>
+      <w:bookmarkStart w:id="5" w:name="_Toc98189546"/>
       <w:r>
         <w:t>Scope</w:t>
       </w:r>
@@ -2039,21 +1945,12 @@
       <w:r>
         <w:t xml:space="preserve">All functional requirements referenced within section 3.1 are located within the </w:t>
       </w:r>
-      <w:proofErr w:type="spellStart"/>
       <w:r>
         <w:rPr>
           <w:b/>
           <w:bCs/>
         </w:rPr>
-        <w:t>WebQuiz</w:t>
-      </w:r>
-      <w:proofErr w:type="spellEnd"/>
-      <w:r>
-        <w:rPr>
-          <w:b/>
-          <w:bCs/>
-        </w:rPr>
-        <w:t xml:space="preserve"> Requirements Specification</w:t>
+        <w:t>WebQuiz Requirements Specification</w:t>
       </w:r>
       <w:r>
         <w:t xml:space="preserve"> </w:t>
@@ -2070,7 +1967,7 @@
         <w:pStyle w:val="Heading2"/>
       </w:pPr>
       <w:bookmarkStart w:id="6" w:name="_Toc1566537"/>
-      <w:bookmarkStart w:id="7" w:name="_Toc98182534"/>
+      <w:bookmarkStart w:id="7" w:name="_Toc98189547"/>
       <w:r>
         <w:t>Objectives</w:t>
       </w:r>
@@ -2095,7 +1992,7 @@
       <w:pPr>
         <w:pStyle w:val="Heading1"/>
       </w:pPr>
-      <w:bookmarkStart w:id="8" w:name="_Toc98182535"/>
+      <w:bookmarkStart w:id="8" w:name="_Toc98189548"/>
       <w:r>
         <w:t>Typical users</w:t>
       </w:r>
@@ -2105,7 +2002,7 @@
       <w:pPr>
         <w:pStyle w:val="Heading2"/>
       </w:pPr>
-      <w:bookmarkStart w:id="9" w:name="_Toc98182536"/>
+      <w:bookmarkStart w:id="9" w:name="_Toc98189549"/>
       <w:r>
         <w:t>Quiz Maintainer</w:t>
       </w:r>
@@ -2135,7 +2032,7 @@
       <w:pPr>
         <w:pStyle w:val="Heading2"/>
       </w:pPr>
-      <w:bookmarkStart w:id="10" w:name="_Toc98182537"/>
+      <w:bookmarkStart w:id="10" w:name="_Toc98189550"/>
       <w:r>
         <w:t>Quiz Master</w:t>
       </w:r>
@@ -2174,7 +2071,7 @@
       <w:pPr>
         <w:pStyle w:val="Heading2"/>
       </w:pPr>
-      <w:bookmarkStart w:id="11" w:name="_Toc98182538"/>
+      <w:bookmarkStart w:id="11" w:name="_Toc98189551"/>
       <w:r>
         <w:t>Quiz Participant</w:t>
       </w:r>
@@ -2238,7 +2135,7 @@
       <w:pPr>
         <w:pStyle w:val="Heading1"/>
       </w:pPr>
-      <w:bookmarkStart w:id="12" w:name="_Toc98182539"/>
+      <w:bookmarkStart w:id="12" w:name="_Toc98189552"/>
       <w:r>
         <w:lastRenderedPageBreak/>
         <w:t>Use Cases</w:t>
@@ -2249,7 +2146,7 @@
       <w:pPr>
         <w:pStyle w:val="Heading2"/>
       </w:pPr>
-      <w:bookmarkStart w:id="13" w:name="_Toc98182540"/>
+      <w:bookmarkStart w:id="13" w:name="_Toc98189553"/>
       <w:r>
         <w:t>Use case table</w:t>
       </w:r>
@@ -2394,15 +2291,7 @@
               <w:t>information,</w:t>
             </w:r>
             <w:r>
-              <w:t xml:space="preserve"> then an error message will </w:t>
-            </w:r>
-            <w:proofErr w:type="gramStart"/>
-            <w:r>
-              <w:t>display</w:t>
-            </w:r>
-            <w:proofErr w:type="gramEnd"/>
-            <w:r>
-              <w:t xml:space="preserve"> and the user cannot continue. When the form has been filled in correctly, the user will be returned to the welcome screen. </w:t>
+              <w:t xml:space="preserve"> then an error message will display and the user cannot continue. When the form has been filled in correctly, the user will be returned to the welcome screen. </w:t>
             </w:r>
           </w:p>
         </w:tc>
@@ -2496,15 +2385,7 @@
           </w:tcPr>
           <w:p>
             <w:r>
-              <w:t xml:space="preserve">If a quiz maintainer wants to create a </w:t>
-            </w:r>
-            <w:proofErr w:type="gramStart"/>
-            <w:r>
-              <w:t>quiz</w:t>
-            </w:r>
-            <w:proofErr w:type="gramEnd"/>
-            <w:r>
-              <w:t xml:space="preserve"> then they must first login [see use case 1.1]. Once logged in, click the create quiz button. This will take the user to the quiz creation form. Here, a quiz title and description must be entered. The default question timer can also be altered here. Click next when ready to continue.</w:t>
+              <w:t>If a quiz maintainer wants to create a quiz then they must first login [see use case 1.1]. Once logged in, click the create quiz button. This will take the user to the quiz creation form. Here, a quiz title and description must be entered. The default question timer can also be altered here. Click next when ready to continue.</w:t>
             </w:r>
             <w:r>
               <w:t xml:space="preserve"> [FR1]</w:t>
@@ -2516,15 +2397,7 @@
               <w:t>The question type can be changed using the dropdown menu. The rest of the form will be altered to accommodate the question type. A question and mark must be entered, as well as at least 2 answers for a multiple-choice question, and 1 correct answer. An accompanying image can be uploaded if needed. To move on to the next question, click next. When finished, click the save button to move on to the preview screen.</w:t>
             </w:r>
             <w:r>
-              <w:t xml:space="preserve"> [FR</w:t>
-            </w:r>
-            <w:proofErr w:type="gramStart"/>
-            <w:r>
-              <w:t>2][</w:t>
-            </w:r>
-            <w:proofErr w:type="gramEnd"/>
-            <w:r>
-              <w:t>FR3][FR4]</w:t>
+              <w:t xml:space="preserve"> [FR2][FR3][FR4]</w:t>
             </w:r>
           </w:p>
         </w:tc>
@@ -2565,32 +2438,16 @@
               <w:t>the</w:t>
             </w:r>
             <w:r>
-              <w:t xml:space="preserve"> screen to change which page question is being previewed. To edit a question, click the edit </w:t>
-            </w:r>
-            <w:proofErr w:type="gramStart"/>
-            <w:r>
-              <w:t>button.</w:t>
-            </w:r>
-            <w:r>
-              <w:t>[</w:t>
-            </w:r>
-            <w:proofErr w:type="gramEnd"/>
-            <w:r>
-              <w:t>FR5]</w:t>
+              <w:t xml:space="preserve"> screen to change which page question is being previewed. To edit a question, click the edit button.</w:t>
+            </w:r>
+            <w:r>
+              <w:t>[FR5]</w:t>
             </w:r>
             <w:r>
               <w:t xml:space="preserve"> When a user clicks the edit button they will be taken to the corresponding question where they can edit the details of that question. A question can be deleted with the delete button.</w:t>
             </w:r>
             <w:r>
-              <w:t xml:space="preserve"> [FR</w:t>
-            </w:r>
-            <w:proofErr w:type="gramStart"/>
-            <w:r>
-              <w:t>5][</w:t>
-            </w:r>
-            <w:proofErr w:type="gramEnd"/>
-            <w:r>
-              <w:t>FR6]</w:t>
+              <w:t xml:space="preserve"> [FR5][FR6]</w:t>
             </w:r>
             <w:r>
               <w:t xml:space="preserve"> The plus can be used to add a question, and the floppy disk next to it can be clicked to save the quiz.</w:t>
@@ -2643,15 +2500,7 @@
               <w:t xml:space="preserve"> clicking the pencil icon will take the user to the edit screen, and the bin icon will delete the quiz.</w:t>
             </w:r>
             <w:r>
-              <w:t xml:space="preserve"> [FR</w:t>
-            </w:r>
-            <w:proofErr w:type="gramStart"/>
-            <w:r>
-              <w:t>7][</w:t>
-            </w:r>
-            <w:proofErr w:type="gramEnd"/>
-            <w:r>
-              <w:t>FR8]</w:t>
+              <w:t xml:space="preserve"> [FR7][FR8]</w:t>
             </w:r>
             <w:r>
               <w:t xml:space="preserve"> A quiz can be imported using the button located at the bottom.</w:t>
@@ -2868,15 +2717,7 @@
           </w:tcPr>
           <w:p>
             <w:r>
-              <w:t xml:space="preserve">To create an account the user must first click the register button. From here, a valid email address and a password must be entered. The password must be entered again for validation. If the user misses any data or enters any invalid information, then an error message will </w:t>
-            </w:r>
-            <w:proofErr w:type="gramStart"/>
-            <w:r>
-              <w:t>display</w:t>
-            </w:r>
-            <w:proofErr w:type="gramEnd"/>
-            <w:r>
-              <w:t xml:space="preserve"> and the user cannot continue. When the form has been filled in correctly, the user will be returned to the welcome screen.</w:t>
+              <w:t>To create an account the user must first click the register button. From here, a valid email address and a password must be entered. The password must be entered again for validation. If the user misses any data or enters any invalid information, then an error message will display and the user cannot continue. When the form has been filled in correctly, the user will be returned to the welcome screen.</w:t>
             </w:r>
           </w:p>
         </w:tc>
@@ -3237,7 +3078,7 @@
         </w:tc>
       </w:tr>
     </w:tbl>
-    <w:bookmarkStart w:id="14" w:name="_Toc98182541"/>
+    <w:bookmarkStart w:id="14" w:name="_Toc98189554"/>
     <w:p>
       <w:pPr>
         <w:pStyle w:val="Heading2"/>
@@ -3307,27 +3148,14 @@
                             <w:r>
                               <w:t xml:space="preserve">Figure </w:t>
                             </w:r>
-                            <w:r>
-                              <w:fldChar w:fldCharType="begin"/>
-                            </w:r>
-                            <w:r>
-                              <w:instrText xml:space="preserve"> SEQ Figure \* ARABIC </w:instrText>
-                            </w:r>
-                            <w:r>
-                              <w:fldChar w:fldCharType="separate"/>
-                            </w:r>
-                            <w:r>
-                              <w:rPr>
-                                <w:noProof/>
-                              </w:rPr>
-                              <w:t>1</w:t>
-                            </w:r>
-                            <w:r>
-                              <w:rPr>
-                                <w:noProof/>
-                              </w:rPr>
-                              <w:fldChar w:fldCharType="end"/>
-                            </w:r>
+                            <w:fldSimple w:instr=" SEQ Figure \* ARABIC ">
+                              <w:r>
+                                <w:rPr>
+                                  <w:noProof/>
+                                </w:rPr>
+                                <w:t>1</w:t>
+                              </w:r>
+                            </w:fldSimple>
                             <w:r>
                               <w:t>: Use case diagram</w:t>
                             </w:r>
@@ -3488,7 +3316,7 @@
       <w:pPr>
         <w:pStyle w:val="Heading1"/>
       </w:pPr>
-      <w:bookmarkStart w:id="15" w:name="_Toc98182542"/>
+      <w:bookmarkStart w:id="15" w:name="_Toc98189555"/>
       <w:r>
         <w:lastRenderedPageBreak/>
         <w:t>Error Conditions</w:t>
@@ -3499,74 +3327,11 @@
       <w:pPr>
         <w:pStyle w:val="Heading2"/>
       </w:pPr>
-      <w:bookmarkStart w:id="16" w:name="_Toc98182543"/>
-      <w:r>
-        <w:t>Error conditions overview</w:t>
-      </w:r>
-      <w:bookmarkEnd w:id="16"/>
-    </w:p>
-    <w:p>
-      <w:pPr>
-        <w:pStyle w:val="BodyText"/>
-      </w:pPr>
-      <w:r>
-        <w:t xml:space="preserve">The first error condition is triggered when a user attempts to register without inputting an email or password. </w:t>
-      </w:r>
-      <w:r>
-        <w:t>Similarly,</w:t>
-      </w:r>
-      <w:r>
-        <w:t xml:space="preserve"> if a user tries to log in without an email or </w:t>
-      </w:r>
-      <w:r>
-        <w:t>password,</w:t>
-      </w:r>
-      <w:r>
-        <w:t xml:space="preserve"> they wi</w:t>
-      </w:r>
-      <w:r>
-        <w:t xml:space="preserve">ll trigger the same error. If they try to log in without valid </w:t>
-      </w:r>
-      <w:r>
-        <w:t>credentials,</w:t>
-      </w:r>
-      <w:r>
-        <w:t xml:space="preserve"> then they will not be </w:t>
-      </w:r>
-      <w:r>
-        <w:t>given access to log in</w:t>
-      </w:r>
-      <w:r>
-        <w:t xml:space="preserve">. The next error condition is if a user attempts to </w:t>
-      </w:r>
-      <w:r>
-        <w:t xml:space="preserve">create a quiz without a title or description they will be asked to do so. </w:t>
-      </w:r>
-      <w:r>
-        <w:t xml:space="preserve">The Multiple choice and True or False questions error conditions are </w:t>
-      </w:r>
-      <w:r>
-        <w:t xml:space="preserve">similar in that they </w:t>
-      </w:r>
-      <w:r>
-        <w:t xml:space="preserve">require the Quiz master to input a question, a mark and indicate </w:t>
-      </w:r>
-      <w:r>
-        <w:t xml:space="preserve">the correct answer before they can </w:t>
-      </w:r>
-      <w:r>
-        <w:t>add the question to the quiz.</w:t>
-      </w:r>
-    </w:p>
-    <w:p>
-      <w:pPr>
-        <w:pStyle w:val="Heading2"/>
-      </w:pPr>
-      <w:bookmarkStart w:id="17" w:name="_Toc98182544"/>
+      <w:bookmarkStart w:id="16" w:name="_Toc98189556"/>
       <w:r>
         <w:t>Error conditions table</w:t>
       </w:r>
-      <w:bookmarkEnd w:id="17"/>
+      <w:bookmarkEnd w:id="16"/>
     </w:p>
     <w:tbl>
       <w:tblPr>
@@ -3606,7 +3371,7 @@
                 <w:szCs w:val="22"/>
               </w:rPr>
             </w:pPr>
-            <w:bookmarkStart w:id="18" w:name="_Toc1566539"/>
+            <w:bookmarkStart w:id="17" w:name="_Toc1566539"/>
             <w:r>
               <w:rPr>
                 <w:b/>
@@ -3712,15 +3477,7 @@
           </w:tcPr>
           <w:p>
             <w:r>
-              <w:t xml:space="preserve">When creating an account, if the quiz maintainer leaves either the email address, password or confirm password box empty then they will trigger an error asking them to fill in </w:t>
-            </w:r>
-            <w:proofErr w:type="gramStart"/>
-            <w:r>
-              <w:t>all of</w:t>
-            </w:r>
-            <w:proofErr w:type="gramEnd"/>
-            <w:r>
-              <w:t xml:space="preserve"> the boxes to continue. </w:t>
+              <w:t xml:space="preserve">When creating an account, if the quiz maintainer leaves either the email address, password or confirm password box empty then they will trigger an error asking them to fill in all of the boxes to continue. </w:t>
             </w:r>
           </w:p>
         </w:tc>
@@ -3881,15 +3638,7 @@
               <w:t xml:space="preserve">Once a quiz maintainer has logged in and navigated to the quiz creation section [see UC1.2] </w:t>
             </w:r>
             <w:r>
-              <w:t xml:space="preserve">if the quiz </w:t>
-            </w:r>
-            <w:proofErr w:type="gramStart"/>
-            <w:r>
-              <w:t>maintainer</w:t>
-            </w:r>
-            <w:proofErr w:type="gramEnd"/>
-            <w:r>
-              <w:t xml:space="preserve"> then leaves any details on the initializer page blank, such as a quiz title or description then the system will return an error condition asking the user to fill in both boxes before attempting to continue. </w:t>
+              <w:t xml:space="preserve">if the quiz maintainer then leaves any details on the initializer page blank, such as a quiz title or description then the system will return an error condition asking the user to fill in both boxes before attempting to continue. </w:t>
             </w:r>
           </w:p>
         </w:tc>
@@ -3921,15 +3670,7 @@
           </w:tcPr>
           <w:p>
             <w:r>
-              <w:t xml:space="preserve">When the quiz maintainer has progressed the </w:t>
-            </w:r>
-            <w:proofErr w:type="spellStart"/>
-            <w:r>
-              <w:t>to</w:t>
-            </w:r>
-            <w:proofErr w:type="spellEnd"/>
-            <w:r>
-              <w:t xml:space="preserve"> page where the questions can be created</w:t>
+              <w:t>When the quiz maintainer has progressed the to page where the questions can be created</w:t>
             </w:r>
             <w:r>
               <w:t xml:space="preserve"> [see UC1.2]</w:t>
@@ -3941,15 +3682,7 @@
               <w:t>multiple-choice</w:t>
             </w:r>
             <w:r>
-              <w:t xml:space="preserve"> question has been selected from the dropdown </w:t>
-            </w:r>
-            <w:proofErr w:type="gramStart"/>
-            <w:r>
-              <w:t>menu</w:t>
-            </w:r>
-            <w:proofErr w:type="gramEnd"/>
-            <w:r>
-              <w:t xml:space="preserve"> then the user is required to enter a question, at least two possible answers, at least one correct answer to the question, a mark for the question and a time for the question. If the user fails to provide any of these then an error message will be returned prompting the user for any missed information. </w:t>
+              <w:t xml:space="preserve"> question has been selected from the dropdown menu then the user is required to enter a question, at least two possible answers, at least one correct answer to the question, a mark for the question and a time for the question. If the user fails to provide any of these then an error message will be returned prompting the user for any missed information. </w:t>
             </w:r>
           </w:p>
         </w:tc>
@@ -3981,15 +3714,7 @@
           </w:tcPr>
           <w:p>
             <w:r>
-              <w:t xml:space="preserve">When the quiz maintainer has progressed the </w:t>
-            </w:r>
-            <w:proofErr w:type="spellStart"/>
-            <w:r>
-              <w:t>to</w:t>
-            </w:r>
-            <w:proofErr w:type="spellEnd"/>
-            <w:r>
-              <w:t xml:space="preserve"> page where the questions can be created [see UC1.2], if the true or false question has been selected from the dropdown menu then the user is required to enter a question, a mark for the question and time for the question, and to specify whether the answer is true or false. If the user fails to provide any of these then an error message will be returned prompting the user for any missed information. </w:t>
+              <w:t xml:space="preserve">When the quiz maintainer has progressed the to page where the questions can be created [see UC1.2], if the true or false question has been selected from the dropdown menu then the user is required to enter a question, a mark for the question and time for the question, and to specify whether the answer is true or false. If the user fails to provide any of these then an error message will be returned prompting the user for any missed information. </w:t>
             </w:r>
           </w:p>
         </w:tc>
@@ -4013,7 +3738,7 @@
       <w:pPr>
         <w:pStyle w:val="UnnumHeading1"/>
       </w:pPr>
-      <w:bookmarkStart w:id="19" w:name="_Toc98182545"/>
+      <w:bookmarkStart w:id="18" w:name="_Toc98189557"/>
       <w:r>
         <w:lastRenderedPageBreak/>
         <w:t>RE</w:t>
@@ -4021,28 +3746,20 @@
       <w:r>
         <w:t>FERENCES</w:t>
       </w:r>
+      <w:bookmarkEnd w:id="17"/>
       <w:bookmarkEnd w:id="18"/>
-      <w:bookmarkEnd w:id="19"/>
     </w:p>
     <w:p>
       <w:pPr>
         <w:pStyle w:val="bibentry"/>
       </w:pPr>
-      <w:bookmarkStart w:id="20" w:name="seqa03"/>
+      <w:bookmarkStart w:id="19" w:name="seqa03"/>
       <w:r>
         <w:t xml:space="preserve">[1] </w:t>
       </w:r>
       <w:r>
         <w:tab/>
-        <w:t xml:space="preserve">Software Engineering Group Projects: Group Project Introduction and </w:t>
-      </w:r>
-      <w:proofErr w:type="gramStart"/>
-      <w:r>
-        <w:t>Guidelines  C.W.</w:t>
-      </w:r>
-      <w:proofErr w:type="gramEnd"/>
-      <w:r>
-        <w:t xml:space="preserve"> Loftus. 2021 - 2022 Release</w:t>
+        <w:t>Software Engineering Group Projects: Group Project Introduction and Guidelines  C.W. Loftus. 2021 - 2022 Release</w:t>
       </w:r>
     </w:p>
     <w:p>
@@ -4059,23 +3776,7 @@
       </w:r>
       <w:r>
         <w:tab/>
-        <w:t xml:space="preserve">Software Engineering Group Projects: </w:t>
-      </w:r>
-      <w:proofErr w:type="spellStart"/>
-      <w:r>
-        <w:t>WebQuiz</w:t>
-      </w:r>
-      <w:proofErr w:type="spellEnd"/>
-      <w:r>
-        <w:t xml:space="preserve"> Requirements </w:t>
-      </w:r>
-      <w:proofErr w:type="gramStart"/>
-      <w:r>
-        <w:t>Specification  C.W.</w:t>
-      </w:r>
-      <w:proofErr w:type="gramEnd"/>
-      <w:r>
-        <w:t xml:space="preserve"> Loftus. </w:t>
+        <w:t xml:space="preserve">Software Engineering Group Projects: WebQuiz Requirements Specification  C.W. Loftus. </w:t>
       </w:r>
       <w:r>
         <w:t>SE.QA.RS-CS22220</w:t>
@@ -4083,7 +3784,7 @@
       <w:r>
         <w:t>. 1.0 Release</w:t>
       </w:r>
-      <w:bookmarkEnd w:id="20"/>
+      <w:bookmarkEnd w:id="19"/>
     </w:p>
     <w:p>
       <w:pPr>
@@ -4092,14 +3793,14 @@
       <w:r>
         <w:br w:type="page"/>
       </w:r>
-      <w:bookmarkStart w:id="21" w:name="_Toc1566540"/>
-      <w:bookmarkStart w:id="22" w:name="_Toc98182546"/>
+      <w:bookmarkStart w:id="20" w:name="_Toc1566540"/>
+      <w:bookmarkStart w:id="21" w:name="_Toc98189558"/>
       <w:r>
         <w:lastRenderedPageBreak/>
         <w:t>DOCUMENT HISTORY</w:t>
       </w:r>
+      <w:bookmarkEnd w:id="20"/>
       <w:bookmarkEnd w:id="21"/>
-      <w:bookmarkEnd w:id="22"/>
     </w:p>
     <w:tbl>
       <w:tblPr>
@@ -4608,7 +4309,7 @@
           </w:tcPr>
           <w:p>
             <w:r>
-              <w:t>0.5</w:t>
+              <w:t>1.0</w:t>
             </w:r>
           </w:p>
         </w:tc>
@@ -4624,7 +4325,7 @@
           </w:tcPr>
           <w:p>
             <w:r>
-              <w:t>N/A</w:t>
+              <w:t>#2</w:t>
             </w:r>
           </w:p>
         </w:tc>
@@ -4751,7 +4452,7 @@
           </w:tcPr>
           <w:p>
             <w:r>
-              <w:t>0.6</w:t>
+              <w:t>1.1</w:t>
             </w:r>
           </w:p>
         </w:tc>
@@ -4767,7 +4468,7 @@
           </w:tcPr>
           <w:p>
             <w:r>
-              <w:t>N/A</w:t>
+              <w:t>#2</w:t>
             </w:r>
           </w:p>
         </w:tc>
@@ -4799,17 +4500,7 @@
           </w:tcPr>
           <w:p>
             <w:r>
-              <w:t xml:space="preserve">Finished actioning Chris’ feedback: (Added an error case table with </w:t>
-            </w:r>
-            <w:proofErr w:type="spellStart"/>
-            <w:proofErr w:type="gramStart"/>
-            <w:r>
-              <w:t>it’s</w:t>
-            </w:r>
-            <w:proofErr w:type="spellEnd"/>
-            <w:proofErr w:type="gramEnd"/>
-            <w:r>
-              <w:t xml:space="preserve"> own reference ID system; Finished referencing document</w:t>
+              <w:t>Finished actioning Chris’ feedback: (Added an error case table with it’s own reference ID system; Finished referencing document</w:t>
             </w:r>
             <w:r>
               <w:t>; Edits to layout and pacing of the document</w:t>
@@ -5041,7 +4732,7 @@
       <w:sdtEndPr/>
       <w:sdtContent>
         <w:r>
-          <w:t>0.6</w:t>
+          <w:t>1.1</w:t>
         </w:r>
       </w:sdtContent>
     </w:sdt>
@@ -7562,6 +7253,7 @@
     <w:rsid w:val="00535406"/>
     <w:rsid w:val="00722EED"/>
     <w:rsid w:val="00735E28"/>
+    <w:rsid w:val="00900532"/>
     <w:rsid w:val="00920980"/>
     <w:rsid w:val="00A86277"/>
     <w:rsid w:val="00A97E21"/>

</xml_diff>